<commit_message>
commit lavoro 08/02 parte 2
Co-Authored-By: Andre2999 <189361095+Andre2999@users.noreply.github.com>
Co-Authored-By: AndreGiova27 <189241425+AndreGiova27@users.noreply.github.com>
</commit_message>
<xml_diff>
--- a/Docs/3 - Casi d'uso.docx
+++ b/Docs/3 - Casi d'uso.docx
@@ -2027,7 +2027,7 @@
         <w:rPr>
           <w:rtl w:val="0"/>
         </w:rPr>
-        <w:t xml:space="preserve">i capi vengono posti in un diverso macchinario ma relativo alla medesima fase di lavorazione.</w:t>
+        <w:t xml:space="preserve">i capi rimangono all’interno del macchinario, fino a quando quest’ultimo non viene aggiustato e l’operatore addetto al macchinario riavvia la lavorazione.</w:t>
       </w:r>
     </w:p>
     <w:p>
@@ -2725,7 +2725,7 @@
         <w:rPr>
           <w:rtl w:val="0"/>
         </w:rPr>
-        <w:t xml:space="preserve">vuole poter consultare i ticket nel modo più semplice e veloce possibile, in modo da scegliere il ticket più comodo (ad esempio quello che riguarda una consegna se è già nei pressi della sede di lavorazione)</w:t>
+        <w:t xml:space="preserve">vuole poter consultare i ticket nel modo più semplice e veloce possibile, in modo da scegliere il ticket che preferisce </w:t>
       </w:r>
     </w:p>
     <w:p>

</xml_diff>